<commit_message>
add files in git local repository
</commit_message>
<xml_diff>
--- a/GIT.docx
+++ b/GIT.docx
@@ -9,7 +9,23 @@
     </w:p>
     <w:p>
       <w:r>
-        <w:t>Git is the version control tools and git hub is used to stored the data what we have to version controlling coad.</w:t>
+        <w:t xml:space="preserve">Git is the version control tools and git hub is used to </w:t>
+      </w:r>
+      <w:proofErr w:type="spellStart"/>
+      <w:r>
+        <w:t>stored</w:t>
+      </w:r>
+      <w:proofErr w:type="spellEnd"/>
+      <w:r>
+        <w:t xml:space="preserve"> the data what we have to version controlling </w:t>
+      </w:r>
+      <w:proofErr w:type="spellStart"/>
+      <w:r>
+        <w:t>coad</w:t>
+      </w:r>
+      <w:proofErr w:type="spellEnd"/>
+      <w:r>
+        <w:t>.</w:t>
       </w:r>
     </w:p>
     <w:p/>
@@ -58,6 +74,11 @@
     <w:p>
       <w:r>
         <w:t>first we need to connect the project by open the git bash when the location of the folder then we could check the status of the git local repository by using command “git status”.</w:t>
+      </w:r>
+    </w:p>
+    <w:p>
+      <w:r>
+        <w:t>Then u need to add the file by the using of command of “git add &lt;file name.docx&gt;”</w:t>
       </w:r>
     </w:p>
     <w:p/>

</xml_diff>

<commit_message>
to initiate the code as a master
</commit_message>
<xml_diff>
--- a/GIT.docx
+++ b/GIT.docx
@@ -9,23 +9,7 @@
     </w:p>
     <w:p>
       <w:r>
-        <w:t xml:space="preserve">Git is the version control tools and git hub is used to </w:t>
-      </w:r>
-      <w:proofErr w:type="spellStart"/>
-      <w:r>
-        <w:t>stored</w:t>
-      </w:r>
-      <w:proofErr w:type="spellEnd"/>
-      <w:r>
-        <w:t xml:space="preserve"> the data what we have to version controlling </w:t>
-      </w:r>
-      <w:proofErr w:type="spellStart"/>
-      <w:r>
-        <w:t>coad</w:t>
-      </w:r>
-      <w:proofErr w:type="spellEnd"/>
-      <w:r>
-        <w:t>.</w:t>
+        <w:t>Git is the version control tools and git hub is used to stored the data what we have to version controlling coad.</w:t>
       </w:r>
     </w:p>
     <w:p/>
@@ -79,6 +63,11 @@
     <w:p>
       <w:r>
         <w:t>Then u need to add the file by the using of command of “git add &lt;file name.docx&gt;”</w:t>
+      </w:r>
+    </w:p>
+    <w:p>
+      <w:r>
+        <w:t>After adding file to local repository then u should initiat it by the using of “git init” comand</w:t>
       </w:r>
     </w:p>
     <w:p/>

</xml_diff>

<commit_message>
link with remote repository
</commit_message>
<xml_diff>
--- a/GIT.docx
+++ b/GIT.docx
@@ -7,6 +7,7 @@
         <w:t xml:space="preserve">                                                 GIT</w:t>
       </w:r>
     </w:p>
+    <w:p/>
     <w:p>
       <w:r>
         <w:t>Git is the version control tools and git hub is used to stored the data what we have to version controlling coad.</w:t>
@@ -62,15 +63,85 @@
     </w:p>
     <w:p>
       <w:r>
-        <w:t>Then u need to add the file by the using of command of “git add &lt;file name.docx&gt;”</w:t>
-      </w:r>
-    </w:p>
-    <w:p>
-      <w:r>
-        <w:t>After adding file to local repository then u should initiat it by the using of “git init” comand</w:t>
+        <w:t>then u should initiat it by the using of “</w:t>
+      </w:r>
+      <w:r>
+        <w:rPr>
+          <w:rStyle w:val="Heading2Char"/>
+        </w:rPr>
+        <w:t>git init</w:t>
+      </w:r>
+      <w:r>
+        <w:t>” comand</w:t>
+      </w:r>
+    </w:p>
+    <w:p>
+      <w:r>
+        <w:t>Then u need to add the file by the using of command of “</w:t>
+      </w:r>
+      <w:r>
+        <w:rPr>
+          <w:rStyle w:val="Heading2Char"/>
+        </w:rPr>
+        <w:t>git add &lt;file name.docx&gt;”</w:t>
+      </w:r>
+    </w:p>
+    <w:p>
+      <w:r>
+        <w:t>After adding file to local repository</w:t>
+      </w:r>
+      <w:r>
+        <w:t xml:space="preserve"> u should have to give the commit name by using of  ( </w:t>
+      </w:r>
+      <w:r>
+        <w:rPr>
+          <w:rStyle w:val="Heading2Char"/>
+        </w:rPr>
+        <w:t>git commit -m”name of he commit</w:t>
+      </w:r>
+      <w:r>
+        <w:t>”) comment</w:t>
+      </w:r>
+    </w:p>
+    <w:p>
+      <w:r>
+        <w:t>Every time when  uupdate the file u sould have to give the commit name.</w:t>
+      </w:r>
+    </w:p>
+    <w:p>
+      <w:r>
+        <w:t>This initial master files and commits are located in only machine local repository.if you want to link with the remote repository(git hub) use command like given below</w:t>
+      </w:r>
+    </w:p>
+    <w:p>
+      <w:pPr>
+        <w:pStyle w:val="Heading2"/>
+      </w:pPr>
+      <w:r>
+        <w:t>Git remote add origin “location of the github repository”</w:t>
+      </w:r>
+      <w:r>
+        <w:t xml:space="preserve"> </w:t>
       </w:r>
     </w:p>
     <w:p/>
+    <w:p>
+      <w:pPr>
+        <w:pStyle w:val="Heading2"/>
+      </w:pPr>
+      <w:r>
+        <w:t>Git branch -M main</w:t>
+      </w:r>
+    </w:p>
+    <w:p/>
+    <w:p>
+      <w:pPr>
+        <w:pStyle w:val="Heading2"/>
+      </w:pPr>
+      <w:r>
+        <w:t>Git push -u origin main</w:t>
+      </w:r>
+    </w:p>
     <w:p/>
     <w:sectPr>
       <w:pgSz w:w="11906" w:h="16838"/>
@@ -483,6 +554,28 @@
     <w:name w:val="Normal"/>
     <w:qFormat/>
   </w:style>
+  <w:style w:type="paragraph" w:styleId="Heading2">
+    <w:name w:val="heading 2"/>
+    <w:basedOn w:val="Normal"/>
+    <w:next w:val="Normal"/>
+    <w:link w:val="Heading2Char"/>
+    <w:uiPriority w:val="9"/>
+    <w:unhideWhenUsed/>
+    <w:qFormat/>
+    <w:rsid w:val="00814D78"/>
+    <w:pPr>
+      <w:keepNext/>
+      <w:keepLines/>
+      <w:spacing w:before="40" w:after="0"/>
+      <w:outlineLvl w:val="1"/>
+    </w:pPr>
+    <w:rPr>
+      <w:rFonts w:asciiTheme="majorHAnsi" w:eastAsiaTheme="majorEastAsia" w:hAnsiTheme="majorHAnsi" w:cstheme="majorBidi"/>
+      <w:color w:val="2F5496" w:themeColor="accent1" w:themeShade="BF"/>
+      <w:sz w:val="26"/>
+      <w:szCs w:val="26"/>
+    </w:rPr>
+  </w:style>
   <w:style w:type="character" w:default="1" w:styleId="DefaultParagraphFont">
     <w:name w:val="Default Paragraph Font"/>
     <w:uiPriority w:val="1"/>
@@ -531,6 +624,19 @@
     <w:rPr>
       <w:color w:val="605E5C"/>
       <w:shd w:val="clear" w:color="auto" w:fill="E1DFDD"/>
+    </w:rPr>
+  </w:style>
+  <w:style w:type="character" w:customStyle="1" w:styleId="Heading2Char">
+    <w:name w:val="Heading 2 Char"/>
+    <w:basedOn w:val="DefaultParagraphFont"/>
+    <w:link w:val="Heading2"/>
+    <w:uiPriority w:val="9"/>
+    <w:rsid w:val="00814D78"/>
+    <w:rPr>
+      <w:rFonts w:asciiTheme="majorHAnsi" w:eastAsiaTheme="majorEastAsia" w:hAnsiTheme="majorHAnsi" w:cstheme="majorBidi"/>
+      <w:color w:val="2F5496" w:themeColor="accent1" w:themeShade="BF"/>
+      <w:sz w:val="26"/>
+      <w:szCs w:val="26"/>
     </w:rPr>
   </w:style>
 </w:styles>

</xml_diff>